<commit_message>
Link toegevoegd voor website.
</commit_message>
<xml_diff>
--- a/AnimePlanet Ontwikkelopdracht/Analysedocument.docx
+++ b/AnimePlanet Ontwikkelopdracht/Analysedocument.docx
@@ -5596,7 +5596,49 @@
         <w:rPr>
           <w:rFonts w:asciiTheme="majorHAnsi" w:hAnsiTheme="majorHAnsi"/>
         </w:rPr>
-        <w:t>De website die ik gebruikt heb voor deze opdracht was animeplanet.com. Op deze site kan je alle gegevens bijhouden over het kijken van anime en het lezen van manga. Een groot aantal aan anime en manga is opgeslagen op de website en een deel hiervan kan je ook lezen of bekijken. Als gebruiker kan je een lijst aanmaken met welke anime je aan het kijken bent of manga gelezen hebt. Aan de hand van deze informatie kan er ook een aanbeveling gemaakt worden voor wat jij ook eventueel interessant zou vinden.</w:t>
+        <w:t xml:space="preserve">De website die ik gebruikt heb voor deze opdracht was animeplanet.com. Op deze site kan je alle gegevens bijhouden over het kijken van </w:t>
+      </w:r>
+      <w:proofErr w:type="spellStart"/>
+      <w:r>
+        <w:rPr>
+          <w:rFonts w:asciiTheme="majorHAnsi" w:hAnsiTheme="majorHAnsi"/>
+        </w:rPr>
+        <w:t>anime</w:t>
+      </w:r>
+      <w:proofErr w:type="spellEnd"/>
+      <w:r>
+        <w:rPr>
+          <w:rFonts w:asciiTheme="majorHAnsi" w:hAnsiTheme="majorHAnsi"/>
+        </w:rPr>
+        <w:t xml:space="preserve"> en het lezen van manga. Een groot aantal aan </w:t>
+      </w:r>
+      <w:proofErr w:type="spellStart"/>
+      <w:r>
+        <w:rPr>
+          <w:rFonts w:asciiTheme="majorHAnsi" w:hAnsiTheme="majorHAnsi"/>
+        </w:rPr>
+        <w:t>anime</w:t>
+      </w:r>
+      <w:proofErr w:type="spellEnd"/>
+      <w:r>
+        <w:rPr>
+          <w:rFonts w:asciiTheme="majorHAnsi" w:hAnsiTheme="majorHAnsi"/>
+        </w:rPr>
+        <w:t xml:space="preserve"> en manga is opgeslagen op de website en een deel hiervan kan je ook lezen of bekijken. Als gebruiker kan je een lijst aanmaken met welke </w:t>
+      </w:r>
+      <w:proofErr w:type="spellStart"/>
+      <w:r>
+        <w:rPr>
+          <w:rFonts w:asciiTheme="majorHAnsi" w:hAnsiTheme="majorHAnsi"/>
+        </w:rPr>
+        <w:t>anime</w:t>
+      </w:r>
+      <w:proofErr w:type="spellEnd"/>
+      <w:r>
+        <w:rPr>
+          <w:rFonts w:asciiTheme="majorHAnsi" w:hAnsiTheme="majorHAnsi"/>
+        </w:rPr>
+        <w:t xml:space="preserve"> je aan het kijken bent of manga gelezen hebt. Aan de hand van deze informatie kan er ook een aanbeveling gemaakt worden voor wat jij ook eventueel interessant zou vinden.</w:t>
       </w:r>
     </w:p>
     <w:p>
@@ -5671,7 +5713,21 @@
         <w:rPr>
           <w:rFonts w:asciiTheme="majorHAnsi" w:hAnsiTheme="majorHAnsi"/>
         </w:rPr>
-        <w:t>Het zoeken naar Anime’s en Manga’s</w:t>
+        <w:t xml:space="preserve">Het zoeken naar </w:t>
+      </w:r>
+      <w:proofErr w:type="spellStart"/>
+      <w:r>
+        <w:rPr>
+          <w:rFonts w:asciiTheme="majorHAnsi" w:hAnsiTheme="majorHAnsi"/>
+        </w:rPr>
+        <w:t>Anime’s</w:t>
+      </w:r>
+      <w:proofErr w:type="spellEnd"/>
+      <w:r>
+        <w:rPr>
+          <w:rFonts w:asciiTheme="majorHAnsi" w:hAnsiTheme="majorHAnsi"/>
+        </w:rPr>
+        <w:t xml:space="preserve"> en Manga’s</w:t>
       </w:r>
     </w:p>
     <w:p>
@@ -5689,7 +5745,21 @@
         <w:rPr>
           <w:rFonts w:asciiTheme="majorHAnsi" w:hAnsiTheme="majorHAnsi"/>
         </w:rPr>
-        <w:t>Het toevoegen van een Anime of Manga aan een lijst</w:t>
+        <w:t xml:space="preserve">Het toevoegen van een </w:t>
+      </w:r>
+      <w:proofErr w:type="spellStart"/>
+      <w:r>
+        <w:rPr>
+          <w:rFonts w:asciiTheme="majorHAnsi" w:hAnsiTheme="majorHAnsi"/>
+        </w:rPr>
+        <w:t>Anime</w:t>
+      </w:r>
+      <w:proofErr w:type="spellEnd"/>
+      <w:r>
+        <w:rPr>
+          <w:rFonts w:asciiTheme="majorHAnsi" w:hAnsiTheme="majorHAnsi"/>
+        </w:rPr>
+        <w:t xml:space="preserve"> of Manga aan een lijst</w:t>
       </w:r>
     </w:p>
     <w:p>
@@ -5762,7 +5832,21 @@
         <w:rPr>
           <w:rFonts w:asciiTheme="majorHAnsi" w:hAnsiTheme="majorHAnsi"/>
         </w:rPr>
-        <w:t>Een aantal classen die ik in het programma ga verwerken.</w:t>
+        <w:t xml:space="preserve">Een aantal </w:t>
+      </w:r>
+      <w:proofErr w:type="spellStart"/>
+      <w:r>
+        <w:rPr>
+          <w:rFonts w:asciiTheme="majorHAnsi" w:hAnsiTheme="majorHAnsi"/>
+        </w:rPr>
+        <w:t>classen</w:t>
+      </w:r>
+      <w:proofErr w:type="spellEnd"/>
+      <w:r>
+        <w:rPr>
+          <w:rFonts w:asciiTheme="majorHAnsi" w:hAnsiTheme="majorHAnsi"/>
+        </w:rPr>
+        <w:t xml:space="preserve"> die ik in het programma ga verwerken.</w:t>
       </w:r>
     </w:p>
     <w:p>
@@ -5812,12 +5896,14 @@
           <w:rFonts w:asciiTheme="majorHAnsi" w:hAnsiTheme="majorHAnsi"/>
         </w:rPr>
       </w:pPr>
+      <w:proofErr w:type="spellStart"/>
       <w:r>
         <w:rPr>
           <w:rFonts w:asciiTheme="majorHAnsi" w:hAnsiTheme="majorHAnsi"/>
         </w:rPr>
         <w:t>Anime’s</w:t>
       </w:r>
+      <w:proofErr w:type="spellEnd"/>
     </w:p>
     <w:p>
       <w:pPr>
@@ -5855,7 +5941,50 @@
         <w:t>Badges</w:t>
       </w:r>
     </w:p>
-    <w:p/>
+    <w:p>
+      <w:pPr>
+        <w:pStyle w:val="Kop2"/>
+      </w:pPr>
+      <w:r>
+        <w:t>Online</w:t>
+      </w:r>
+    </w:p>
+    <w:p>
+      <w:pPr>
+        <w:pStyle w:val="Geenafstand"/>
+      </w:pPr>
+      <w:r>
+        <w:t>Als extra heb ik deze website nog online gezet.</w:t>
+      </w:r>
+    </w:p>
+    <w:p>
+      <w:pPr>
+        <w:pStyle w:val="Geenafstand"/>
+      </w:pPr>
+      <w:r>
+        <w:t>Hij is bereikbaar door op de volgende link te klikken.</w:t>
+      </w:r>
+    </w:p>
+    <w:p>
+      <w:pPr>
+        <w:pStyle w:val="Geenafstand"/>
+      </w:pPr>
+      <w:hyperlink r:id="rId7" w:history="1">
+        <w:r>
+          <w:rPr>
+            <w:rStyle w:val="Hyperlink"/>
+          </w:rPr>
+          <w:t>http://athena.fhict.nl/users/i289997</w:t>
+        </w:r>
+      </w:hyperlink>
+    </w:p>
+    <w:p>
+      <w:pPr>
+        <w:pStyle w:val="Geenafstand"/>
+      </w:pPr>
+      <w:bookmarkStart w:id="5" w:name="_GoBack"/>
+      <w:bookmarkEnd w:id="5"/>
+    </w:p>
     <w:p>
       <w:r>
         <w:br w:type="page"/>
@@ -5865,23 +5994,33 @@
       <w:pPr>
         <w:pStyle w:val="Kop1"/>
       </w:pPr>
-      <w:bookmarkStart w:id="5" w:name="_Toc419789201"/>
+      <w:bookmarkStart w:id="6" w:name="_Toc419789201"/>
       <w:r>
         <w:lastRenderedPageBreak/>
-        <w:t>User Requierements</w:t>
+        <w:t xml:space="preserve">User </w:t>
       </w:r>
-      <w:bookmarkEnd w:id="5"/>
+      <w:proofErr w:type="spellStart"/>
+      <w:r>
+        <w:t>Requierements</w:t>
+      </w:r>
+      <w:bookmarkEnd w:id="6"/>
+      <w:proofErr w:type="spellEnd"/>
     </w:p>
     <w:p/>
     <w:p>
       <w:pPr>
         <w:pStyle w:val="Kop2"/>
       </w:pPr>
-      <w:bookmarkStart w:id="6" w:name="_Toc419789202"/>
+      <w:bookmarkStart w:id="7" w:name="_Toc419789202"/>
       <w:r>
-        <w:t>Functionele Requirements</w:t>
+        <w:t xml:space="preserve">Functionele </w:t>
       </w:r>
-      <w:bookmarkEnd w:id="6"/>
+      <w:proofErr w:type="spellStart"/>
+      <w:r>
+        <w:t>Requirements</w:t>
+      </w:r>
+      <w:bookmarkEnd w:id="7"/>
+      <w:proofErr w:type="spellEnd"/>
     </w:p>
     <w:tbl>
       <w:tblPr>
@@ -5982,8 +6121,13 @@
           </w:tcPr>
           <w:p>
             <w:r>
-              <w:t>Zoeken naar anime</w:t>
-            </w:r>
+              <w:t xml:space="preserve">Zoeken naar </w:t>
+            </w:r>
+            <w:proofErr w:type="spellStart"/>
+            <w:r>
+              <w:t>anime</w:t>
+            </w:r>
+            <w:proofErr w:type="spellEnd"/>
           </w:p>
         </w:tc>
         <w:tc>
@@ -6058,7 +6202,15 @@
           </w:tcPr>
           <w:p>
             <w:r>
-              <w:t>Toevoegen van anime of manga aan een lijst</w:t>
+              <w:t xml:space="preserve">Toevoegen van </w:t>
+            </w:r>
+            <w:proofErr w:type="spellStart"/>
+            <w:r>
+              <w:t>anime</w:t>
+            </w:r>
+            <w:proofErr w:type="spellEnd"/>
+            <w:r>
+              <w:t xml:space="preserve"> of manga aan een lijst</w:t>
             </w:r>
           </w:p>
         </w:tc>
@@ -6160,7 +6312,15 @@
           </w:tcPr>
           <w:p>
             <w:r>
-              <w:t>Een score geven aan een anime of manga</w:t>
+              <w:t xml:space="preserve">Een score geven aan een </w:t>
+            </w:r>
+            <w:proofErr w:type="spellStart"/>
+            <w:r>
+              <w:t>anime</w:t>
+            </w:r>
+            <w:proofErr w:type="spellEnd"/>
+            <w:r>
+              <w:t xml:space="preserve"> of manga</w:t>
             </w:r>
           </w:p>
         </w:tc>
@@ -6241,11 +6401,16 @@
       <w:pPr>
         <w:pStyle w:val="Kop2"/>
       </w:pPr>
-      <w:bookmarkStart w:id="7" w:name="_Toc419789203"/>
+      <w:bookmarkStart w:id="8" w:name="_Toc419789203"/>
       <w:r>
-        <w:t>Niet Functionele Requierements</w:t>
+        <w:t xml:space="preserve">Niet Functionele </w:t>
       </w:r>
-      <w:bookmarkEnd w:id="7"/>
+      <w:proofErr w:type="spellStart"/>
+      <w:r>
+        <w:t>Requierements</w:t>
+      </w:r>
+      <w:bookmarkEnd w:id="8"/>
+      <w:proofErr w:type="spellEnd"/>
     </w:p>
     <w:tbl>
       <w:tblPr>
@@ -6371,8 +6536,13 @@
           </w:tcPr>
           <w:p>
             <w:r>
-              <w:t>Gebruik maken van classen</w:t>
-            </w:r>
+              <w:t xml:space="preserve">Gebruik maken van </w:t>
+            </w:r>
+            <w:proofErr w:type="spellStart"/>
+            <w:r>
+              <w:t>classen</w:t>
+            </w:r>
+            <w:proofErr w:type="spellEnd"/>
           </w:p>
         </w:tc>
         <w:tc>
@@ -6451,25 +6621,65 @@
       </w:r>
       <w:r>
         <w:br/>
-        <w:t>Dit zijn de requirements die in de applicatie moeten zitten</w:t>
+        <w:t xml:space="preserve">Dit zijn de </w:t>
+      </w:r>
+      <w:proofErr w:type="spellStart"/>
+      <w:r>
+        <w:t>requirements</w:t>
+      </w:r>
+      <w:proofErr w:type="spellEnd"/>
+      <w:r>
+        <w:t xml:space="preserve"> die in de applicatie moeten zitten</w:t>
       </w:r>
     </w:p>
     <w:p>
       <w:r>
-        <w:t>S – Should Have</w:t>
+        <w:t xml:space="preserve">S – </w:t>
+      </w:r>
+      <w:proofErr w:type="spellStart"/>
+      <w:r>
+        <w:t>Should</w:t>
+      </w:r>
+      <w:proofErr w:type="spellEnd"/>
+      <w:r>
+        <w:t xml:space="preserve"> Have</w:t>
       </w:r>
       <w:r>
         <w:br/>
-        <w:t>Dit zijn de requirements die zeer gewenst zijn maar zonder is de applicatie nog wel bruikbaar</w:t>
+        <w:t xml:space="preserve">Dit zijn de </w:t>
+      </w:r>
+      <w:proofErr w:type="spellStart"/>
+      <w:r>
+        <w:t>requirements</w:t>
+      </w:r>
+      <w:proofErr w:type="spellEnd"/>
+      <w:r>
+        <w:t xml:space="preserve"> die zeer gewenst zijn maar zonder is de applicatie nog wel bruikbaar</w:t>
       </w:r>
     </w:p>
     <w:p>
       <w:r>
-        <w:t>C – Could Have</w:t>
+        <w:t xml:space="preserve">C – </w:t>
+      </w:r>
+      <w:proofErr w:type="spellStart"/>
+      <w:r>
+        <w:t>Could</w:t>
+      </w:r>
+      <w:proofErr w:type="spellEnd"/>
+      <w:r>
+        <w:t xml:space="preserve"> Have</w:t>
       </w:r>
       <w:r>
         <w:br/>
-        <w:t>Dit zijn de requirements die niet in de applicatie hoeven te zitten.</w:t>
+        <w:t xml:space="preserve">Dit zijn de </w:t>
+      </w:r>
+      <w:proofErr w:type="spellStart"/>
+      <w:r>
+        <w:t>requirements</w:t>
+      </w:r>
+      <w:proofErr w:type="spellEnd"/>
+      <w:r>
+        <w:t xml:space="preserve"> die niet in de applicatie hoeven te zitten.</w:t>
       </w:r>
     </w:p>
     <w:p/>
@@ -6482,12 +6692,17 @@
       <w:pPr>
         <w:pStyle w:val="Kop1"/>
       </w:pPr>
-      <w:bookmarkStart w:id="8" w:name="_Toc419789204"/>
+      <w:bookmarkStart w:id="9" w:name="_Toc419789204"/>
+      <w:proofErr w:type="spellStart"/>
       <w:r>
         <w:lastRenderedPageBreak/>
-        <w:t>Use Cases</w:t>
+        <w:t>Use</w:t>
       </w:r>
-      <w:bookmarkEnd w:id="8"/>
+      <w:proofErr w:type="spellEnd"/>
+      <w:r>
+        <w:t xml:space="preserve"> Cases</w:t>
+      </w:r>
+      <w:bookmarkEnd w:id="9"/>
     </w:p>
     <w:p/>
     <w:tbl>
@@ -6514,11 +6729,19 @@
                 <w:color w:val="2E74B5" w:themeColor="accent1" w:themeShade="BF"/>
               </w:rPr>
             </w:pPr>
+            <w:proofErr w:type="spellStart"/>
             <w:r>
               <w:rPr>
                 <w:color w:val="2E74B5" w:themeColor="accent1" w:themeShade="BF"/>
               </w:rPr>
-              <w:t>Use Case</w:t>
+              <w:t>Use</w:t>
+            </w:r>
+            <w:proofErr w:type="spellEnd"/>
+            <w:r>
+              <w:rPr>
+                <w:color w:val="2E74B5" w:themeColor="accent1" w:themeShade="BF"/>
+              </w:rPr>
+              <w:t xml:space="preserve"> Case</w:t>
             </w:r>
           </w:p>
         </w:tc>
@@ -6896,11 +7119,19 @@
                 <w:color w:val="2E74B5" w:themeColor="accent1" w:themeShade="BF"/>
               </w:rPr>
             </w:pPr>
+            <w:proofErr w:type="spellStart"/>
             <w:r>
               <w:rPr>
                 <w:color w:val="2E74B5" w:themeColor="accent1" w:themeShade="BF"/>
               </w:rPr>
-              <w:t>Use Case</w:t>
+              <w:t>Use</w:t>
+            </w:r>
+            <w:proofErr w:type="spellEnd"/>
+            <w:r>
+              <w:rPr>
+                <w:color w:val="2E74B5" w:themeColor="accent1" w:themeShade="BF"/>
+              </w:rPr>
+              <w:t xml:space="preserve"> Case</w:t>
             </w:r>
           </w:p>
         </w:tc>
@@ -7304,12 +7535,20 @@
                 <w:color w:val="2E74B5" w:themeColor="accent1" w:themeShade="BF"/>
               </w:rPr>
             </w:pPr>
+            <w:proofErr w:type="spellStart"/>
             <w:r>
               <w:rPr>
                 <w:color w:val="2E74B5" w:themeColor="accent1" w:themeShade="BF"/>
               </w:rPr>
               <w:lastRenderedPageBreak/>
-              <w:t>Use Case</w:t>
+              <w:t>Use</w:t>
+            </w:r>
+            <w:proofErr w:type="spellEnd"/>
+            <w:r>
+              <w:rPr>
+                <w:color w:val="2E74B5" w:themeColor="accent1" w:themeShade="BF"/>
+              </w:rPr>
+              <w:t xml:space="preserve"> Case</w:t>
             </w:r>
           </w:p>
         </w:tc>
@@ -7330,8 +7569,16 @@
               <w:rPr>
                 <w:b w:val="0"/>
               </w:rPr>
-              <w:t>Zoeken naar anime</w:t>
-            </w:r>
+              <w:t xml:space="preserve">Zoeken naar </w:t>
+            </w:r>
+            <w:proofErr w:type="spellStart"/>
+            <w:r>
+              <w:rPr>
+                <w:b w:val="0"/>
+              </w:rPr>
+              <w:t>anime</w:t>
+            </w:r>
+            <w:proofErr w:type="spellEnd"/>
           </w:p>
         </w:tc>
       </w:tr>
@@ -7375,8 +7622,16 @@
               <w:rPr>
                 <w:b w:val="0"/>
               </w:rPr>
-              <w:t>Hij moet op de site kunnen zoeken naar een anime</w:t>
-            </w:r>
+              <w:t xml:space="preserve">Hij moet op de site kunnen zoeken naar een </w:t>
+            </w:r>
+            <w:proofErr w:type="spellStart"/>
+            <w:r>
+              <w:rPr>
+                <w:b w:val="0"/>
+              </w:rPr>
+              <w:t>anime</w:t>
+            </w:r>
+            <w:proofErr w:type="spellEnd"/>
           </w:p>
         </w:tc>
       </w:tr>
@@ -7512,7 +7767,21 @@
               <w:rPr>
                 <w:b w:val="0"/>
               </w:rPr>
-              <w:t>Vul de naam van de anime in die je wil zoeken.</w:t>
+              <w:t xml:space="preserve">Vul de naam van de </w:t>
+            </w:r>
+            <w:proofErr w:type="spellStart"/>
+            <w:r>
+              <w:rPr>
+                <w:b w:val="0"/>
+              </w:rPr>
+              <w:t>anime</w:t>
+            </w:r>
+            <w:proofErr w:type="spellEnd"/>
+            <w:r>
+              <w:rPr>
+                <w:b w:val="0"/>
+              </w:rPr>
+              <w:t xml:space="preserve"> in die je wil zoeken.</w:t>
             </w:r>
           </w:p>
           <w:p>
@@ -7527,7 +7796,35 @@
               <w:rPr>
                 <w:b w:val="0"/>
               </w:rPr>
-              <w:t>Selecteer in de combobox “Anime”</w:t>
+              <w:t xml:space="preserve">Selecteer in de </w:t>
+            </w:r>
+            <w:proofErr w:type="spellStart"/>
+            <w:r>
+              <w:rPr>
+                <w:b w:val="0"/>
+              </w:rPr>
+              <w:t>combobox</w:t>
+            </w:r>
+            <w:proofErr w:type="spellEnd"/>
+            <w:r>
+              <w:rPr>
+                <w:b w:val="0"/>
+              </w:rPr>
+              <w:t xml:space="preserve"> “</w:t>
+            </w:r>
+            <w:proofErr w:type="spellStart"/>
+            <w:r>
+              <w:rPr>
+                <w:b w:val="0"/>
+              </w:rPr>
+              <w:t>Anime</w:t>
+            </w:r>
+            <w:proofErr w:type="spellEnd"/>
+            <w:r>
+              <w:rPr>
+                <w:b w:val="0"/>
+              </w:rPr>
+              <w:t>”</w:t>
             </w:r>
           </w:p>
           <w:p>
@@ -7557,8 +7854,16 @@
               <w:rPr>
                 <w:b w:val="0"/>
               </w:rPr>
-              <w:t>In de database wordt gezocht naar de anime</w:t>
-            </w:r>
+              <w:t xml:space="preserve">In de database wordt gezocht naar de </w:t>
+            </w:r>
+            <w:proofErr w:type="spellStart"/>
+            <w:r>
+              <w:rPr>
+                <w:b w:val="0"/>
+              </w:rPr>
+              <w:t>anime</w:t>
+            </w:r>
+            <w:proofErr w:type="spellEnd"/>
             <w:r>
               <w:rPr>
                 <w:b w:val="0"/>
@@ -7584,7 +7889,21 @@
               <w:rPr>
                 <w:b w:val="0"/>
               </w:rPr>
-              <w:t>Er wordt een lijst weergeven met alle anime die de naam bevatten.</w:t>
+              <w:t xml:space="preserve">Er wordt een lijst weergeven met alle </w:t>
+            </w:r>
+            <w:proofErr w:type="spellStart"/>
+            <w:r>
+              <w:rPr>
+                <w:b w:val="0"/>
+              </w:rPr>
+              <w:t>anime</w:t>
+            </w:r>
+            <w:proofErr w:type="spellEnd"/>
+            <w:r>
+              <w:rPr>
+                <w:b w:val="0"/>
+              </w:rPr>
+              <w:t xml:space="preserve"> die de naam bevatten.</w:t>
             </w:r>
           </w:p>
         </w:tc>
@@ -7627,7 +7946,21 @@
               <w:rPr>
                 <w:b w:val="0"/>
               </w:rPr>
-              <w:t>De gebruiker heeft niks ingevuld in de zoekbox. Ga terug naar stap 1.</w:t>
+              <w:t xml:space="preserve">De gebruiker heeft niks ingevuld in de </w:t>
+            </w:r>
+            <w:proofErr w:type="spellStart"/>
+            <w:r>
+              <w:rPr>
+                <w:b w:val="0"/>
+              </w:rPr>
+              <w:t>zoekbox</w:t>
+            </w:r>
+            <w:proofErr w:type="spellEnd"/>
+            <w:r>
+              <w:rPr>
+                <w:b w:val="0"/>
+              </w:rPr>
+              <w:t>. Ga terug naar stap 1.</w:t>
             </w:r>
             <w:r>
               <w:t xml:space="preserve"> </w:t>
@@ -7655,7 +7988,21 @@
               <w:rPr>
                 <w:b w:val="0"/>
               </w:rPr>
-              <w:t>Er zijn geen anime met die naam aanwezig. Ga terug naar stap 1.</w:t>
+              <w:t xml:space="preserve">Er zijn geen </w:t>
+            </w:r>
+            <w:proofErr w:type="spellStart"/>
+            <w:r>
+              <w:rPr>
+                <w:b w:val="0"/>
+              </w:rPr>
+              <w:t>anime</w:t>
+            </w:r>
+            <w:proofErr w:type="spellEnd"/>
+            <w:r>
+              <w:rPr>
+                <w:b w:val="0"/>
+              </w:rPr>
+              <w:t xml:space="preserve"> met die naam aanwezig. Ga terug naar stap 1.</w:t>
             </w:r>
           </w:p>
         </w:tc>
@@ -7706,7 +8053,21 @@
               <w:rPr>
                 <w:b w:val="0"/>
               </w:rPr>
-              <w:t xml:space="preserve">gebruiker kan nu de anime selecteren om meer informatie te krijgen </w:t>
+              <w:t xml:space="preserve">gebruiker kan nu de </w:t>
+            </w:r>
+            <w:proofErr w:type="spellStart"/>
+            <w:r>
+              <w:rPr>
+                <w:b w:val="0"/>
+              </w:rPr>
+              <w:t>anime</w:t>
+            </w:r>
+            <w:proofErr w:type="spellEnd"/>
+            <w:r>
+              <w:rPr>
+                <w:b w:val="0"/>
+              </w:rPr>
+              <w:t xml:space="preserve"> selecteren om meer informatie te krijgen </w:t>
             </w:r>
           </w:p>
         </w:tc>
@@ -7737,11 +8098,19 @@
                 <w:color w:val="2E74B5" w:themeColor="accent1" w:themeShade="BF"/>
               </w:rPr>
             </w:pPr>
+            <w:proofErr w:type="spellStart"/>
             <w:r>
               <w:rPr>
                 <w:color w:val="2E74B5" w:themeColor="accent1" w:themeShade="BF"/>
               </w:rPr>
-              <w:t>Use Case</w:t>
+              <w:t>Use</w:t>
+            </w:r>
+            <w:proofErr w:type="spellEnd"/>
+            <w:r>
+              <w:rPr>
+                <w:color w:val="2E74B5" w:themeColor="accent1" w:themeShade="BF"/>
+              </w:rPr>
+              <w:t xml:space="preserve"> Case</w:t>
             </w:r>
           </w:p>
         </w:tc>
@@ -8073,7 +8442,21 @@
               <w:rPr>
                 <w:b w:val="0"/>
               </w:rPr>
-              <w:t>De gebruiker heeft niks ingevuld in de zoekbox. Ga terug naar stap 1.</w:t>
+              <w:t xml:space="preserve">De gebruiker heeft niks ingevuld in de </w:t>
+            </w:r>
+            <w:proofErr w:type="spellStart"/>
+            <w:r>
+              <w:rPr>
+                <w:b w:val="0"/>
+              </w:rPr>
+              <w:t>zoekbox</w:t>
+            </w:r>
+            <w:proofErr w:type="spellEnd"/>
+            <w:r>
+              <w:rPr>
+                <w:b w:val="0"/>
+              </w:rPr>
+              <w:t>. Ga terug naar stap 1.</w:t>
             </w:r>
           </w:p>
           <w:p>
@@ -8192,12 +8575,20 @@
                 <w:color w:val="2E74B5" w:themeColor="accent1" w:themeShade="BF"/>
               </w:rPr>
             </w:pPr>
+            <w:proofErr w:type="spellStart"/>
             <w:r>
               <w:rPr>
                 <w:color w:val="2E74B5" w:themeColor="accent1" w:themeShade="BF"/>
               </w:rPr>
               <w:lastRenderedPageBreak/>
-              <w:t>Use Case</w:t>
+              <w:t>Use</w:t>
+            </w:r>
+            <w:proofErr w:type="spellEnd"/>
+            <w:r>
+              <w:rPr>
+                <w:color w:val="2E74B5" w:themeColor="accent1" w:themeShade="BF"/>
+              </w:rPr>
+              <w:t xml:space="preserve"> Case</w:t>
             </w:r>
           </w:p>
         </w:tc>
@@ -8493,7 +8884,21 @@
               <w:rPr>
                 <w:b w:val="0"/>
               </w:rPr>
-              <w:t>De gebruiker heeft niks ingevuld in de zoekbox. Ga terug naar stap 1.</w:t>
+              <w:t xml:space="preserve">De gebruiker heeft niks ingevuld in de </w:t>
+            </w:r>
+            <w:proofErr w:type="spellStart"/>
+            <w:r>
+              <w:rPr>
+                <w:b w:val="0"/>
+              </w:rPr>
+              <w:t>zoekbox</w:t>
+            </w:r>
+            <w:proofErr w:type="spellEnd"/>
+            <w:r>
+              <w:rPr>
+                <w:b w:val="0"/>
+              </w:rPr>
+              <w:t>. Ga terug naar stap 1.</w:t>
             </w:r>
           </w:p>
           <w:p>
@@ -8585,11 +8990,19 @@
                 <w:color w:val="2E74B5" w:themeColor="accent1" w:themeShade="BF"/>
               </w:rPr>
             </w:pPr>
+            <w:proofErr w:type="spellStart"/>
             <w:r>
               <w:rPr>
                 <w:color w:val="2E74B5" w:themeColor="accent1" w:themeShade="BF"/>
               </w:rPr>
-              <w:t>Use Case</w:t>
+              <w:t>Use</w:t>
+            </w:r>
+            <w:proofErr w:type="spellEnd"/>
+            <w:r>
+              <w:rPr>
+                <w:color w:val="2E74B5" w:themeColor="accent1" w:themeShade="BF"/>
+              </w:rPr>
+              <w:t xml:space="preserve"> Case</w:t>
             </w:r>
           </w:p>
         </w:tc>
@@ -8610,7 +9023,21 @@
               <w:rPr>
                 <w:b w:val="0"/>
               </w:rPr>
-              <w:t>Toevoegen van anime of manga aan een lijst</w:t>
+              <w:t xml:space="preserve">Toevoegen van </w:t>
+            </w:r>
+            <w:proofErr w:type="spellStart"/>
+            <w:r>
+              <w:rPr>
+                <w:b w:val="0"/>
+              </w:rPr>
+              <w:t>anime</w:t>
+            </w:r>
+            <w:proofErr w:type="spellEnd"/>
+            <w:r>
+              <w:rPr>
+                <w:b w:val="0"/>
+              </w:rPr>
+              <w:t xml:space="preserve"> of manga aan een lijst</w:t>
             </w:r>
           </w:p>
         </w:tc>
@@ -8655,7 +9082,14 @@
               <w:rPr>
                 <w:b w:val="0"/>
               </w:rPr>
-              <w:t>Hij moet een an</w:t>
+              <w:t xml:space="preserve">Hij moet een </w:t>
+            </w:r>
+            <w:proofErr w:type="spellStart"/>
+            <w:r>
+              <w:rPr>
+                <w:b w:val="0"/>
+              </w:rPr>
+              <w:t>an</w:t>
             </w:r>
             <w:r>
               <w:rPr>
@@ -8667,7 +9101,14 @@
               <w:rPr>
                 <w:b w:val="0"/>
               </w:rPr>
-              <w:t>me of manga aan zijn lijst toe kunnen voegen.</w:t>
+              <w:t>me</w:t>
+            </w:r>
+            <w:proofErr w:type="spellEnd"/>
+            <w:r>
+              <w:rPr>
+                <w:b w:val="0"/>
+              </w:rPr>
+              <w:t xml:space="preserve"> of manga aan zijn lijst toe kunnen voegen.</w:t>
             </w:r>
           </w:p>
         </w:tc>
@@ -8804,7 +9245,35 @@
               <w:rPr>
                 <w:b w:val="0"/>
               </w:rPr>
-              <w:t>Voer de use case “Zoeken naar anime” of “Zoeken naar manga” uit</w:t>
+              <w:t xml:space="preserve">Voer de </w:t>
+            </w:r>
+            <w:proofErr w:type="spellStart"/>
+            <w:r>
+              <w:rPr>
+                <w:b w:val="0"/>
+              </w:rPr>
+              <w:t>use</w:t>
+            </w:r>
+            <w:proofErr w:type="spellEnd"/>
+            <w:r>
+              <w:rPr>
+                <w:b w:val="0"/>
+              </w:rPr>
+              <w:t xml:space="preserve"> case “Zoeken naar </w:t>
+            </w:r>
+            <w:proofErr w:type="spellStart"/>
+            <w:r>
+              <w:rPr>
+                <w:b w:val="0"/>
+              </w:rPr>
+              <w:t>anime</w:t>
+            </w:r>
+            <w:proofErr w:type="spellEnd"/>
+            <w:r>
+              <w:rPr>
+                <w:b w:val="0"/>
+              </w:rPr>
+              <w:t>” of “Zoeken naar manga” uit</w:t>
             </w:r>
           </w:p>
           <w:p>
@@ -8819,7 +9288,21 @@
               <w:rPr>
                 <w:b w:val="0"/>
               </w:rPr>
-              <w:t>Selecteer de anime of manga die je wilt toevoegen.</w:t>
+              <w:t xml:space="preserve">Selecteer de </w:t>
+            </w:r>
+            <w:proofErr w:type="spellStart"/>
+            <w:r>
+              <w:rPr>
+                <w:b w:val="0"/>
+              </w:rPr>
+              <w:t>anime</w:t>
+            </w:r>
+            <w:proofErr w:type="spellEnd"/>
+            <w:r>
+              <w:rPr>
+                <w:b w:val="0"/>
+              </w:rPr>
+              <w:t xml:space="preserve"> of manga die je wilt toevoegen.</w:t>
             </w:r>
           </w:p>
           <w:p>
@@ -8855,7 +9338,21 @@
               <w:rPr>
                 <w:b w:val="0"/>
               </w:rPr>
-              <w:t>Het systeem kijkt of het geselecteerde item een manga of anime is en voegt het aan de goed lijst toe.</w:t>
+              <w:t xml:space="preserve">Het systeem kijkt of het geselecteerde item een manga of </w:t>
+            </w:r>
+            <w:proofErr w:type="spellStart"/>
+            <w:r>
+              <w:rPr>
+                <w:b w:val="0"/>
+              </w:rPr>
+              <w:t>anime</w:t>
+            </w:r>
+            <w:proofErr w:type="spellEnd"/>
+            <w:r>
+              <w:rPr>
+                <w:b w:val="0"/>
+              </w:rPr>
+              <w:t xml:space="preserve"> is en voegt het aan de goed lijst toe.</w:t>
             </w:r>
           </w:p>
         </w:tc>
@@ -8948,7 +9445,21 @@
               <w:rPr>
                 <w:b w:val="0"/>
               </w:rPr>
-              <w:t xml:space="preserve">De ziet nu de anime of </w:t>
+              <w:t xml:space="preserve">De ziet nu de </w:t>
+            </w:r>
+            <w:proofErr w:type="spellStart"/>
+            <w:r>
+              <w:rPr>
+                <w:b w:val="0"/>
+              </w:rPr>
+              <w:t>anime</w:t>
+            </w:r>
+            <w:proofErr w:type="spellEnd"/>
+            <w:r>
+              <w:rPr>
+                <w:b w:val="0"/>
+              </w:rPr>
+              <w:t xml:space="preserve"> of </w:t>
             </w:r>
             <w:r>
               <w:rPr>
@@ -8989,12 +9500,20 @@
                 <w:color w:val="2E74B5" w:themeColor="accent1" w:themeShade="BF"/>
               </w:rPr>
             </w:pPr>
+            <w:proofErr w:type="spellStart"/>
             <w:r>
               <w:rPr>
                 <w:color w:val="2E74B5" w:themeColor="accent1" w:themeShade="BF"/>
               </w:rPr>
               <w:lastRenderedPageBreak/>
-              <w:t>Use Case</w:t>
+              <w:t>Use</w:t>
+            </w:r>
+            <w:proofErr w:type="spellEnd"/>
+            <w:r>
+              <w:rPr>
+                <w:color w:val="2E74B5" w:themeColor="accent1" w:themeShade="BF"/>
+              </w:rPr>
+              <w:t xml:space="preserve"> Case</w:t>
             </w:r>
           </w:p>
         </w:tc>
@@ -9203,7 +9722,21 @@
               <w:rPr>
                 <w:b w:val="0"/>
               </w:rPr>
-              <w:t>gebruiker tabblad en vul een naam in de textbox in.</w:t>
+              <w:t xml:space="preserve">gebruiker tabblad en vul een naam in de </w:t>
+            </w:r>
+            <w:proofErr w:type="spellStart"/>
+            <w:r>
+              <w:rPr>
+                <w:b w:val="0"/>
+              </w:rPr>
+              <w:t>textbox</w:t>
+            </w:r>
+            <w:proofErr w:type="spellEnd"/>
+            <w:r>
+              <w:rPr>
+                <w:b w:val="0"/>
+              </w:rPr>
+              <w:t xml:space="preserve"> in.</w:t>
             </w:r>
           </w:p>
           <w:p>
@@ -9388,11 +9921,19 @@
                 <w:color w:val="2E74B5" w:themeColor="accent1" w:themeShade="BF"/>
               </w:rPr>
             </w:pPr>
+            <w:proofErr w:type="spellStart"/>
             <w:r>
               <w:rPr>
                 <w:color w:val="2E74B5" w:themeColor="accent1" w:themeShade="BF"/>
               </w:rPr>
-              <w:t>Use Case</w:t>
+              <w:t>Use</w:t>
+            </w:r>
+            <w:proofErr w:type="spellEnd"/>
+            <w:r>
+              <w:rPr>
+                <w:color w:val="2E74B5" w:themeColor="accent1" w:themeShade="BF"/>
+              </w:rPr>
+              <w:t xml:space="preserve"> Case</w:t>
             </w:r>
           </w:p>
         </w:tc>
@@ -9788,12 +10329,20 @@
                 <w:color w:val="2E74B5" w:themeColor="accent1" w:themeShade="BF"/>
               </w:rPr>
             </w:pPr>
+            <w:proofErr w:type="spellStart"/>
             <w:r>
               <w:rPr>
                 <w:color w:val="2E74B5" w:themeColor="accent1" w:themeShade="BF"/>
               </w:rPr>
               <w:lastRenderedPageBreak/>
-              <w:t>Use Case</w:t>
+              <w:t>Use</w:t>
+            </w:r>
+            <w:proofErr w:type="spellEnd"/>
+            <w:r>
+              <w:rPr>
+                <w:color w:val="2E74B5" w:themeColor="accent1" w:themeShade="BF"/>
+              </w:rPr>
+              <w:t xml:space="preserve"> Case</w:t>
             </w:r>
           </w:p>
         </w:tc>
@@ -10126,11 +10675,19 @@
                 <w:color w:val="2E74B5" w:themeColor="accent1" w:themeShade="BF"/>
               </w:rPr>
             </w:pPr>
+            <w:proofErr w:type="spellStart"/>
             <w:r>
               <w:rPr>
                 <w:color w:val="2E74B5" w:themeColor="accent1" w:themeShade="BF"/>
               </w:rPr>
-              <w:t>Use Case</w:t>
+              <w:t>Use</w:t>
+            </w:r>
+            <w:proofErr w:type="spellEnd"/>
+            <w:r>
+              <w:rPr>
+                <w:color w:val="2E74B5" w:themeColor="accent1" w:themeShade="BF"/>
+              </w:rPr>
+              <w:t xml:space="preserve"> Case</w:t>
             </w:r>
           </w:p>
         </w:tc>
@@ -10151,7 +10708,21 @@
               <w:rPr>
                 <w:b w:val="0"/>
               </w:rPr>
-              <w:t>Een score geven aan een anime of manga</w:t>
+              <w:t xml:space="preserve">Een score geven aan een </w:t>
+            </w:r>
+            <w:proofErr w:type="spellStart"/>
+            <w:r>
+              <w:rPr>
+                <w:b w:val="0"/>
+              </w:rPr>
+              <w:t>anime</w:t>
+            </w:r>
+            <w:proofErr w:type="spellEnd"/>
+            <w:r>
+              <w:rPr>
+                <w:b w:val="0"/>
+              </w:rPr>
+              <w:t xml:space="preserve"> of manga</w:t>
             </w:r>
           </w:p>
         </w:tc>
@@ -10196,7 +10767,21 @@
               <w:rPr>
                 <w:b w:val="0"/>
               </w:rPr>
-              <w:t>De gebruiker moet een score van 1 tot 5 kunnen geven aan een anime of manga</w:t>
+              <w:t xml:space="preserve">De gebruiker moet een score van 1 tot 5 kunnen geven aan een </w:t>
+            </w:r>
+            <w:proofErr w:type="spellStart"/>
+            <w:r>
+              <w:rPr>
+                <w:b w:val="0"/>
+              </w:rPr>
+              <w:t>anime</w:t>
+            </w:r>
+            <w:proofErr w:type="spellEnd"/>
+            <w:r>
+              <w:rPr>
+                <w:b w:val="0"/>
+              </w:rPr>
+              <w:t xml:space="preserve"> of manga</w:t>
             </w:r>
           </w:p>
         </w:tc>
@@ -10333,7 +10918,35 @@
               <w:rPr>
                 <w:b w:val="0"/>
               </w:rPr>
-              <w:t>Voer de use case “Zoeken naar anime” of “Zoeken naar manga” eerst uit.</w:t>
+              <w:t xml:space="preserve">Voer de </w:t>
+            </w:r>
+            <w:proofErr w:type="spellStart"/>
+            <w:r>
+              <w:rPr>
+                <w:b w:val="0"/>
+              </w:rPr>
+              <w:t>use</w:t>
+            </w:r>
+            <w:proofErr w:type="spellEnd"/>
+            <w:r>
+              <w:rPr>
+                <w:b w:val="0"/>
+              </w:rPr>
+              <w:t xml:space="preserve"> case “Zoeken naar </w:t>
+            </w:r>
+            <w:proofErr w:type="spellStart"/>
+            <w:r>
+              <w:rPr>
+                <w:b w:val="0"/>
+              </w:rPr>
+              <w:t>anime</w:t>
+            </w:r>
+            <w:proofErr w:type="spellEnd"/>
+            <w:r>
+              <w:rPr>
+                <w:b w:val="0"/>
+              </w:rPr>
+              <w:t>” of “Zoeken naar manga” eerst uit.</w:t>
             </w:r>
           </w:p>
           <w:p>
@@ -10348,7 +10961,21 @@
               <w:rPr>
                 <w:b w:val="0"/>
               </w:rPr>
-              <w:t>Selecteer een van de radiobuttons achter de naam van de anime.</w:t>
+              <w:t xml:space="preserve">Selecteer een van de radiobuttons achter de naam van de </w:t>
+            </w:r>
+            <w:proofErr w:type="spellStart"/>
+            <w:r>
+              <w:rPr>
+                <w:b w:val="0"/>
+              </w:rPr>
+              <w:t>anime</w:t>
+            </w:r>
+            <w:proofErr w:type="spellEnd"/>
+            <w:r>
+              <w:rPr>
+                <w:b w:val="0"/>
+              </w:rPr>
+              <w:t>.</w:t>
             </w:r>
           </w:p>
           <w:p>
@@ -10363,7 +10990,21 @@
               <w:rPr>
                 <w:b w:val="0"/>
               </w:rPr>
-              <w:t>Het systeem berekent de totaal score van de anime of manga.</w:t>
+              <w:t xml:space="preserve">Het systeem berekent de totaal score van de </w:t>
+            </w:r>
+            <w:proofErr w:type="spellStart"/>
+            <w:r>
+              <w:rPr>
+                <w:b w:val="0"/>
+              </w:rPr>
+              <w:t>anime</w:t>
+            </w:r>
+            <w:proofErr w:type="spellEnd"/>
+            <w:r>
+              <w:rPr>
+                <w:b w:val="0"/>
+              </w:rPr>
+              <w:t xml:space="preserve"> of manga.</w:t>
             </w:r>
           </w:p>
         </w:tc>
@@ -10447,7 +11088,21 @@
               <w:rPr>
                 <w:b w:val="0"/>
               </w:rPr>
-              <w:t>Achter de anime of manga komt de gemiddelde score te staan</w:t>
+              <w:t xml:space="preserve">Achter de </w:t>
+            </w:r>
+            <w:proofErr w:type="spellStart"/>
+            <w:r>
+              <w:rPr>
+                <w:b w:val="0"/>
+              </w:rPr>
+              <w:t>anime</w:t>
+            </w:r>
+            <w:proofErr w:type="spellEnd"/>
+            <w:r>
+              <w:rPr>
+                <w:b w:val="0"/>
+              </w:rPr>
+              <w:t xml:space="preserve"> of manga komt de gemiddelde score te staan</w:t>
             </w:r>
           </w:p>
         </w:tc>
@@ -10485,12 +11140,20 @@
                 <w:color w:val="2E74B5" w:themeColor="accent1" w:themeShade="BF"/>
               </w:rPr>
             </w:pPr>
+            <w:proofErr w:type="spellStart"/>
             <w:r>
               <w:rPr>
                 <w:color w:val="2E74B5" w:themeColor="accent1" w:themeShade="BF"/>
               </w:rPr>
               <w:lastRenderedPageBreak/>
-              <w:t>Use Case</w:t>
+              <w:t>Use</w:t>
+            </w:r>
+            <w:proofErr w:type="spellEnd"/>
+            <w:r>
+              <w:rPr>
+                <w:color w:val="2E74B5" w:themeColor="accent1" w:themeShade="BF"/>
+              </w:rPr>
+              <w:t xml:space="preserve"> Case</w:t>
             </w:r>
           </w:p>
         </w:tc>
@@ -10693,7 +11356,21 @@
               <w:rPr>
                 <w:b w:val="0"/>
               </w:rPr>
-              <w:t>Voer “Toevoegen van anime of manga aan een lijst” 3x uit.</w:t>
+              <w:t xml:space="preserve">Voer “Toevoegen van </w:t>
+            </w:r>
+            <w:proofErr w:type="spellStart"/>
+            <w:r>
+              <w:rPr>
+                <w:b w:val="0"/>
+              </w:rPr>
+              <w:t>anime</w:t>
+            </w:r>
+            <w:proofErr w:type="spellEnd"/>
+            <w:r>
+              <w:rPr>
+                <w:b w:val="0"/>
+              </w:rPr>
+              <w:t xml:space="preserve"> of manga aan een lijst” 3x uit.</w:t>
             </w:r>
           </w:p>
           <w:p>
@@ -10708,7 +11385,21 @@
               <w:rPr>
                 <w:b w:val="0"/>
               </w:rPr>
-              <w:t>Het systeem laat een popup zien met de behaalde badge.[1]</w:t>
+              <w:t xml:space="preserve">Het systeem laat een </w:t>
+            </w:r>
+            <w:proofErr w:type="spellStart"/>
+            <w:r>
+              <w:rPr>
+                <w:b w:val="0"/>
+              </w:rPr>
+              <w:t>popup</w:t>
+            </w:r>
+            <w:proofErr w:type="spellEnd"/>
+            <w:r>
+              <w:rPr>
+                <w:b w:val="0"/>
+              </w:rPr>
+              <w:t xml:space="preserve"> zien met de behaalde badge.[1]</w:t>
             </w:r>
           </w:p>
           <w:p>
@@ -10854,11 +11545,19 @@
                 <w:color w:val="2E74B5" w:themeColor="accent1" w:themeShade="BF"/>
               </w:rPr>
             </w:pPr>
+            <w:proofErr w:type="spellStart"/>
             <w:r>
               <w:rPr>
                 <w:color w:val="2E74B5" w:themeColor="accent1" w:themeShade="BF"/>
               </w:rPr>
-              <w:t>Use Case</w:t>
+              <w:t>Use</w:t>
+            </w:r>
+            <w:proofErr w:type="spellEnd"/>
+            <w:r>
+              <w:rPr>
+                <w:color w:val="2E74B5" w:themeColor="accent1" w:themeShade="BF"/>
+              </w:rPr>
+              <w:t xml:space="preserve"> Case</w:t>
             </w:r>
           </w:p>
         </w:tc>
@@ -11091,7 +11790,21 @@
               <w:rPr>
                 <w:b w:val="0"/>
               </w:rPr>
-              <w:t>Op de pagina worden anime en manga getoond met hetzelfde genre.</w:t>
+              <w:t xml:space="preserve">Op de pagina worden </w:t>
+            </w:r>
+            <w:proofErr w:type="spellStart"/>
+            <w:r>
+              <w:rPr>
+                <w:b w:val="0"/>
+              </w:rPr>
+              <w:t>anime</w:t>
+            </w:r>
+            <w:proofErr w:type="spellEnd"/>
+            <w:r>
+              <w:rPr>
+                <w:b w:val="0"/>
+              </w:rPr>
+              <w:t xml:space="preserve"> en manga getoond met hetzelfde genre.</w:t>
             </w:r>
           </w:p>
         </w:tc>
@@ -11175,7 +11888,21 @@
               <w:rPr>
                 <w:b w:val="0"/>
               </w:rPr>
-              <w:t>Je kan de anime of manga selecteren en toevoegen aan je lijst.</w:t>
+              <w:t xml:space="preserve">Je kan de </w:t>
+            </w:r>
+            <w:proofErr w:type="spellStart"/>
+            <w:r>
+              <w:rPr>
+                <w:b w:val="0"/>
+              </w:rPr>
+              <w:t>anime</w:t>
+            </w:r>
+            <w:proofErr w:type="spellEnd"/>
+            <w:r>
+              <w:rPr>
+                <w:b w:val="0"/>
+              </w:rPr>
+              <w:t xml:space="preserve"> of manga selecteren en toevoegen aan je lijst.</w:t>
             </w:r>
           </w:p>
         </w:tc>
@@ -11234,12 +11961,17 @@
       <w:pPr>
         <w:pStyle w:val="Kop1"/>
       </w:pPr>
-      <w:bookmarkStart w:id="9" w:name="_Toc419789205"/>
+      <w:bookmarkStart w:id="10" w:name="_Toc419789205"/>
+      <w:proofErr w:type="spellStart"/>
       <w:r>
         <w:lastRenderedPageBreak/>
-        <w:t>Use case diagram</w:t>
+        <w:t>Use</w:t>
       </w:r>
-      <w:bookmarkEnd w:id="9"/>
+      <w:proofErr w:type="spellEnd"/>
+      <w:r>
+        <w:t xml:space="preserve"> case diagram</w:t>
+      </w:r>
+      <w:bookmarkEnd w:id="10"/>
     </w:p>
     <w:p>
       <w:r>
@@ -11263,7 +11995,7 @@
                     <pic:cNvPicPr/>
                   </pic:nvPicPr>
                   <pic:blipFill>
-                    <a:blip r:embed="rId7">
+                    <a:blip r:embed="rId8">
                       <a:extLst>
                         <a:ext uri="{28A0092B-C50C-407E-A947-70E740481C1C}">
                           <a14:useLocalDpi xmlns:a14="http://schemas.microsoft.com/office/drawing/2010/main" val="0"/>
@@ -11309,12 +12041,12 @@
       <w:pPr>
         <w:pStyle w:val="Kop1"/>
       </w:pPr>
-      <w:bookmarkStart w:id="10" w:name="_Toc419789206"/>
+      <w:bookmarkStart w:id="11" w:name="_Toc419789206"/>
       <w:r>
         <w:lastRenderedPageBreak/>
         <w:t>Acceptatie Test Plan</w:t>
       </w:r>
-      <w:bookmarkEnd w:id="10"/>
+      <w:bookmarkEnd w:id="11"/>
     </w:p>
     <w:p/>
     <w:p>
@@ -11322,20 +12054,28 @@
         <w:pStyle w:val="Kop2"/>
         <w:spacing w:before="0"/>
       </w:pPr>
-      <w:bookmarkStart w:id="11" w:name="_Toc405128651"/>
-      <w:bookmarkStart w:id="12" w:name="_Toc419789207"/>
+      <w:bookmarkStart w:id="12" w:name="_Toc405128651"/>
+      <w:bookmarkStart w:id="13" w:name="_Toc419789207"/>
       <w:r>
         <w:t>Doel</w:t>
       </w:r>
-      <w:bookmarkEnd w:id="11"/>
       <w:bookmarkEnd w:id="12"/>
+      <w:bookmarkEnd w:id="13"/>
     </w:p>
     <w:p>
       <w:pPr>
         <w:spacing w:after="0"/>
       </w:pPr>
       <w:r>
-        <w:t>Dit acceptatieplan document is bedoelt voor het testen van de applicatie “Webapplicatie met Oracle Database”. Dit document bevat de eisen waar de applicatie aan moet voldoen aan de functionele eisen uit het URS Document. Van elke testcase die in dit document staat wordt gekeken of de werking ervan voldoet aan de eisen die in het URS staan. Als al deze testen gedaan zijn zal er gekeken worden of deze applicatie voldoet aan de gestelde eisen en of deze applicatie geaccepteerd kan worden.</w:t>
+        <w:t>Dit acceptatieplan document is bedoelt voor het testen van de applicatie “</w:t>
+      </w:r>
+      <w:proofErr w:type="spellStart"/>
+      <w:r>
+        <w:t>Webapplicatie</w:t>
+      </w:r>
+      <w:proofErr w:type="spellEnd"/>
+      <w:r>
+        <w:t xml:space="preserve"> met Oracle Database”. Dit document bevat de eisen waar de applicatie aan moet voldoen aan de functionele eisen uit het URS Document. Van elke testcase die in dit document staat wordt gekeken of de werking ervan voldoet aan de eisen die in het URS staan. Als al deze testen gedaan zijn zal er gekeken worden of deze applicatie voldoet aan de gestelde eisen en of deze applicatie geaccepteerd kan worden.</w:t>
       </w:r>
     </w:p>
     <w:p>
@@ -11348,13 +12088,13 @@
         <w:pStyle w:val="Kop2"/>
         <w:spacing w:before="0"/>
       </w:pPr>
-      <w:bookmarkStart w:id="13" w:name="_Toc405128652"/>
-      <w:bookmarkStart w:id="14" w:name="_Toc419789208"/>
+      <w:bookmarkStart w:id="14" w:name="_Toc405128652"/>
+      <w:bookmarkStart w:id="15" w:name="_Toc419789208"/>
       <w:r>
         <w:t>Aanleiding</w:t>
       </w:r>
-      <w:bookmarkEnd w:id="13"/>
       <w:bookmarkEnd w:id="14"/>
+      <w:bookmarkEnd w:id="15"/>
     </w:p>
     <w:p>
       <w:pPr>
@@ -11374,13 +12114,13 @@
         <w:pStyle w:val="Kop2"/>
         <w:spacing w:before="0"/>
       </w:pPr>
-      <w:bookmarkStart w:id="15" w:name="_Toc405128653"/>
-      <w:bookmarkStart w:id="16" w:name="_Toc419789209"/>
+      <w:bookmarkStart w:id="16" w:name="_Toc405128653"/>
+      <w:bookmarkStart w:id="17" w:name="_Toc419789209"/>
       <w:r>
         <w:t>Aanpak</w:t>
       </w:r>
-      <w:bookmarkEnd w:id="15"/>
       <w:bookmarkEnd w:id="16"/>
+      <w:bookmarkEnd w:id="17"/>
     </w:p>
     <w:p>
       <w:r>
@@ -11431,13 +12171,13 @@
         <w:pStyle w:val="Kop2"/>
         <w:spacing w:before="0"/>
       </w:pPr>
-      <w:bookmarkStart w:id="17" w:name="_Toc405128654"/>
-      <w:bookmarkStart w:id="18" w:name="_Toc419789210"/>
+      <w:bookmarkStart w:id="18" w:name="_Toc405128654"/>
+      <w:bookmarkStart w:id="19" w:name="_Toc419789210"/>
       <w:r>
         <w:t>Acceptatiecriteria</w:t>
       </w:r>
-      <w:bookmarkEnd w:id="17"/>
       <w:bookmarkEnd w:id="18"/>
+      <w:bookmarkEnd w:id="19"/>
     </w:p>
     <w:p>
       <w:r>
@@ -11453,7 +12193,15 @@
         </w:numPr>
       </w:pPr>
       <w:r>
-        <w:t>De Must Have requirements moeten in de applicatie aanwezig zijn en hebben als status CORRECT.</w:t>
+        <w:t xml:space="preserve">De Must Have </w:t>
+      </w:r>
+      <w:proofErr w:type="spellStart"/>
+      <w:r>
+        <w:t>requirements</w:t>
+      </w:r>
+      <w:proofErr w:type="spellEnd"/>
+      <w:r>
+        <w:t xml:space="preserve"> moeten in de applicatie aanwezig zijn en hebben als status CORRECT.</w:t>
       </w:r>
     </w:p>
     <w:p>
@@ -11465,7 +12213,23 @@
         </w:numPr>
       </w:pPr>
       <w:r>
-        <w:t>De Should Have requirements moeten in de applicatie aanwezig zijn en hebben als status CORRECT.</w:t>
+        <w:t xml:space="preserve">De </w:t>
+      </w:r>
+      <w:proofErr w:type="spellStart"/>
+      <w:r>
+        <w:t>Should</w:t>
+      </w:r>
+      <w:proofErr w:type="spellEnd"/>
+      <w:r>
+        <w:t xml:space="preserve"> Have </w:t>
+      </w:r>
+      <w:proofErr w:type="spellStart"/>
+      <w:r>
+        <w:t>requirements</w:t>
+      </w:r>
+      <w:proofErr w:type="spellEnd"/>
+      <w:r>
+        <w:t xml:space="preserve"> moeten in de applicatie aanwezig zijn en hebben als status CORRECT.</w:t>
       </w:r>
     </w:p>
     <w:p>
@@ -11477,7 +12241,23 @@
         </w:numPr>
       </w:pPr>
       <w:r>
-        <w:t>De Could Have requirements mogen in de applicatie aanwezig zijn en hebben als status CORRECT.</w:t>
+        <w:t xml:space="preserve">De </w:t>
+      </w:r>
+      <w:proofErr w:type="spellStart"/>
+      <w:r>
+        <w:t>Could</w:t>
+      </w:r>
+      <w:proofErr w:type="spellEnd"/>
+      <w:r>
+        <w:t xml:space="preserve"> Have </w:t>
+      </w:r>
+      <w:proofErr w:type="spellStart"/>
+      <w:r>
+        <w:t>requirements</w:t>
+      </w:r>
+      <w:proofErr w:type="spellEnd"/>
+      <w:r>
+        <w:t xml:space="preserve"> mogen in de applicatie aanwezig zijn en hebben als status CORRECT.</w:t>
       </w:r>
     </w:p>
     <w:p>
@@ -11497,13 +12277,13 @@
       <w:pPr>
         <w:pStyle w:val="Kop2"/>
       </w:pPr>
-      <w:bookmarkStart w:id="19" w:name="_Toc405128655"/>
-      <w:bookmarkStart w:id="20" w:name="_Toc419789211"/>
+      <w:bookmarkStart w:id="20" w:name="_Toc405128655"/>
+      <w:bookmarkStart w:id="21" w:name="_Toc419789211"/>
       <w:r>
         <w:t>Omgeving en uitvoering</w:t>
       </w:r>
-      <w:bookmarkEnd w:id="19"/>
       <w:bookmarkEnd w:id="20"/>
+      <w:bookmarkEnd w:id="21"/>
     </w:p>
     <w:p>
       <w:r>
@@ -11511,7 +12291,23 @@
       </w:r>
       <w:r>
         <w:br/>
-        <w:t>De testen worden uitgevoerd door &lt;Naam&gt; op &lt;dd/mm/jjjj&gt; met versie&lt;versie&gt; van de applicatie.</w:t>
+        <w:t>De testen worden uitgevoerd door &lt;Naam&gt; op &lt;</w:t>
+      </w:r>
+      <w:proofErr w:type="spellStart"/>
+      <w:r>
+        <w:t>dd</w:t>
+      </w:r>
+      <w:proofErr w:type="spellEnd"/>
+      <w:r>
+        <w:t>/mm/</w:t>
+      </w:r>
+      <w:proofErr w:type="spellStart"/>
+      <w:r>
+        <w:t>jjjj</w:t>
+      </w:r>
+      <w:proofErr w:type="spellEnd"/>
+      <w:r>
+        <w:t>&gt; met versie&lt;versie&gt; van de applicatie.</w:t>
       </w:r>
     </w:p>
     <w:p/>
@@ -11522,15 +12318,17 @@
       <w:pPr>
         <w:pStyle w:val="Kop2"/>
       </w:pPr>
-      <w:bookmarkStart w:id="21" w:name="_Toc419789212"/>
+      <w:bookmarkStart w:id="22" w:name="_Toc419789212"/>
       <w:r>
         <w:lastRenderedPageBreak/>
         <w:t xml:space="preserve">Functionele </w:t>
       </w:r>
+      <w:proofErr w:type="spellStart"/>
       <w:r>
         <w:t>Requirements</w:t>
       </w:r>
-      <w:bookmarkEnd w:id="21"/>
+      <w:bookmarkEnd w:id="22"/>
+      <w:proofErr w:type="spellEnd"/>
       <w:r>
         <w:t xml:space="preserve"> </w:t>
       </w:r>
@@ -11540,7 +12338,23 @@
         <w:t>Hieronder staan de funct</w:t>
       </w:r>
       <w:r>
-        <w:t>ionele en niet-functionele requirements. Met het bijgevoegde requirement ID.</w:t>
+        <w:t xml:space="preserve">ionele en niet-functionele </w:t>
+      </w:r>
+      <w:proofErr w:type="spellStart"/>
+      <w:r>
+        <w:t>requirements</w:t>
+      </w:r>
+      <w:proofErr w:type="spellEnd"/>
+      <w:r>
+        <w:t xml:space="preserve">. Met het bijgevoegde </w:t>
+      </w:r>
+      <w:proofErr w:type="spellStart"/>
+      <w:r>
+        <w:t>requirement</w:t>
+      </w:r>
+      <w:proofErr w:type="spellEnd"/>
+      <w:r>
+        <w:t xml:space="preserve"> ID.</w:t>
       </w:r>
     </w:p>
     <w:tbl>
@@ -11569,11 +12383,19 @@
                 <w:color w:val="auto"/>
               </w:rPr>
             </w:pPr>
+            <w:proofErr w:type="spellStart"/>
             <w:r>
               <w:rPr>
                 <w:color w:val="auto"/>
               </w:rPr>
-              <w:t>Requirement ID</w:t>
+              <w:t>Requirement</w:t>
+            </w:r>
+            <w:proofErr w:type="spellEnd"/>
+            <w:r>
+              <w:rPr>
+                <w:color w:val="auto"/>
+              </w:rPr>
+              <w:t xml:space="preserve"> ID</w:t>
             </w:r>
           </w:p>
         </w:tc>
@@ -11721,8 +12543,21 @@
               <w:cnfStyle w:val="000000100000" w:firstRow="0" w:lastRow="0" w:firstColumn="0" w:lastColumn="0" w:oddVBand="0" w:evenVBand="0" w:oddHBand="1" w:evenHBand="0" w:firstRowFirstColumn="0" w:firstRowLastColumn="0" w:lastRowFirstColumn="0" w:lastRowLastColumn="0"/>
             </w:pPr>
             <w:r>
-              <w:t>Door een naam van een anime in te voeren in het zoekveld moet een lijst getoond worden met alle anime</w:t>
-            </w:r>
+              <w:t xml:space="preserve">Door een naam van een </w:t>
+            </w:r>
+            <w:proofErr w:type="spellStart"/>
+            <w:r>
+              <w:t>anime</w:t>
+            </w:r>
+            <w:proofErr w:type="spellEnd"/>
+            <w:r>
+              <w:t xml:space="preserve"> in te voeren in het zoekveld moet een lijst getoond worden met alle </w:t>
+            </w:r>
+            <w:proofErr w:type="spellStart"/>
+            <w:r>
+              <w:t>anime</w:t>
+            </w:r>
+            <w:proofErr w:type="spellEnd"/>
           </w:p>
         </w:tc>
         <w:tc>
@@ -11802,7 +12637,15 @@
               <w:cnfStyle w:val="000000100000" w:firstRow="0" w:lastRow="0" w:firstColumn="0" w:lastColumn="0" w:oddVBand="0" w:evenVBand="0" w:oddHBand="1" w:evenHBand="0" w:firstRowFirstColumn="0" w:firstRowLastColumn="0" w:lastRowFirstColumn="0" w:lastRowLastColumn="0"/>
             </w:pPr>
             <w:r>
-              <w:t>Door bij de naam van een anime of manga op de knop te drukken voeg toe aan lijst moet hij aan je lijst toegevoegd worden</w:t>
+              <w:t xml:space="preserve">Door bij de naam van een </w:t>
+            </w:r>
+            <w:proofErr w:type="spellStart"/>
+            <w:r>
+              <w:t>anime</w:t>
+            </w:r>
+            <w:proofErr w:type="spellEnd"/>
+            <w:r>
+              <w:t xml:space="preserve"> of manga op de knop te drukken voeg toe aan lijst moet hij aan je lijst toegevoegd worden</w:t>
             </w:r>
           </w:p>
         </w:tc>
@@ -12003,7 +12846,15 @@
               <w:cnfStyle w:val="000000000000" w:firstRow="0" w:lastRow="0" w:firstColumn="0" w:lastColumn="0" w:oddVBand="0" w:evenVBand="0" w:oddHBand="0" w:evenHBand="0" w:firstRowFirstColumn="0" w:firstRowLastColumn="0" w:lastRowFirstColumn="0" w:lastRowLastColumn="0"/>
             </w:pPr>
             <w:r>
-              <w:t>Door op de gewenste anime of manga te klikken moet je achter aan de naam een score moeten kunnen geven van 1-10. De score die hij heeft gekregen moet berekend worden en het gemiddelde getoond worden.</w:t>
+              <w:t xml:space="preserve">Door op de gewenste </w:t>
+            </w:r>
+            <w:proofErr w:type="spellStart"/>
+            <w:r>
+              <w:t>anime</w:t>
+            </w:r>
+            <w:proofErr w:type="spellEnd"/>
+            <w:r>
+              <w:t xml:space="preserve"> of manga te klikken moet je achter aan de naam een score moeten kunnen geven van 1-10. De score die hij heeft gekregen moet berekend worden en het gemiddelde getoond worden.</w:t>
             </w:r>
           </w:p>
         </w:tc>
@@ -12045,7 +12896,15 @@
               <w:cnfStyle w:val="000000100000" w:firstRow="0" w:lastRow="0" w:firstColumn="0" w:lastColumn="0" w:oddVBand="0" w:evenVBand="0" w:oddHBand="1" w:evenHBand="0" w:firstRowFirstColumn="0" w:firstRowLastColumn="0" w:lastRowFirstColumn="0" w:lastRowLastColumn="0"/>
             </w:pPr>
             <w:r>
-              <w:t>De gebruiker moet een badge krijgen voor een aantal verrichtingen die hij gedaan heeft. Bijv. 1 anime bekeken hebben.</w:t>
+              <w:t xml:space="preserve">De gebruiker moet een badge krijgen voor een aantal verrichtingen die hij gedaan heeft. Bijv. 1 </w:t>
+            </w:r>
+            <w:proofErr w:type="spellStart"/>
+            <w:r>
+              <w:t>anime</w:t>
+            </w:r>
+            <w:proofErr w:type="spellEnd"/>
+            <w:r>
+              <w:t xml:space="preserve"> bekeken hebben.</w:t>
             </w:r>
           </w:p>
         </w:tc>
@@ -12084,7 +12943,15 @@
               <w:cnfStyle w:val="000000000000" w:firstRow="0" w:lastRow="0" w:firstColumn="0" w:lastColumn="0" w:oddVBand="0" w:evenVBand="0" w:oddHBand="0" w:evenHBand="0" w:firstRowFirstColumn="0" w:firstRowLastColumn="0" w:lastRowFirstColumn="0" w:lastRowLastColumn="0"/>
             </w:pPr>
             <w:r>
-              <w:t>Het systeem gaat doormiddel van jou lijst kijken welke genre het er meest voorkomt. En dan anime of manga aan de hand van dat genre laten zien.</w:t>
+              <w:t xml:space="preserve">Het systeem gaat doormiddel van jou lijst kijken welke genre het er meest voorkomt. En dan </w:t>
+            </w:r>
+            <w:proofErr w:type="spellStart"/>
+            <w:r>
+              <w:t>anime</w:t>
+            </w:r>
+            <w:proofErr w:type="spellEnd"/>
+            <w:r>
+              <w:t xml:space="preserve"> of manga aan de hand van dat genre laten zien.</w:t>
             </w:r>
           </w:p>
         </w:tc>
@@ -12360,16 +13227,24 @@
       <w:pPr>
         <w:pStyle w:val="Kop2"/>
       </w:pPr>
-      <w:bookmarkStart w:id="22" w:name="_Toc419789213"/>
+      <w:bookmarkStart w:id="23" w:name="_Toc419789213"/>
       <w:r>
         <w:lastRenderedPageBreak/>
         <w:t>Testmatrix</w:t>
       </w:r>
-      <w:bookmarkEnd w:id="22"/>
+      <w:bookmarkEnd w:id="23"/>
     </w:p>
     <w:p>
       <w:r>
-        <w:t>Hieronder wordt de matrix weergeven van alle functionele requirements met de bijbehorende testcases.</w:t>
+        <w:t xml:space="preserve">Hieronder wordt de matrix weergeven van alle functionele </w:t>
+      </w:r>
+      <w:proofErr w:type="spellStart"/>
+      <w:r>
+        <w:t>requirements</w:t>
+      </w:r>
+      <w:proofErr w:type="spellEnd"/>
+      <w:r>
+        <w:t xml:space="preserve"> met de bijbehorende testcases.</w:t>
       </w:r>
     </w:p>
     <w:tbl>
@@ -16485,11 +17360,11 @@
       <w:pPr>
         <w:pStyle w:val="Kop2"/>
       </w:pPr>
-      <w:bookmarkStart w:id="23" w:name="_Toc419789214"/>
+      <w:bookmarkStart w:id="24" w:name="_Toc419789214"/>
       <w:r>
         <w:t>Testcases</w:t>
       </w:r>
-      <w:bookmarkEnd w:id="23"/>
+      <w:bookmarkEnd w:id="24"/>
     </w:p>
     <w:p/>
     <w:tbl>
@@ -16892,7 +17767,21 @@
               <w:rPr>
                 <w:sz w:val="20"/>
               </w:rPr>
-              <w:t>Rode tekst wordt weergeven met Gebruikresnaam niet gevonden</w:t>
+              <w:t xml:space="preserve">Rode tekst wordt weergeven met </w:t>
+            </w:r>
+            <w:proofErr w:type="spellStart"/>
+            <w:r>
+              <w:rPr>
+                <w:sz w:val="20"/>
+              </w:rPr>
+              <w:t>Gebruikresnaam</w:t>
+            </w:r>
+            <w:proofErr w:type="spellEnd"/>
+            <w:r>
+              <w:rPr>
+                <w:sz w:val="20"/>
+              </w:rPr>
+              <w:t xml:space="preserve"> niet gevonden</w:t>
             </w:r>
           </w:p>
         </w:tc>
@@ -16972,6 +17861,7 @@
               </w:rPr>
               <w:t xml:space="preserve">Gebruiker voert alle gegevens in met als </w:t>
             </w:r>
+            <w:proofErr w:type="spellStart"/>
             <w:r>
               <w:rPr>
                 <w:sz w:val="20"/>
@@ -16982,7 +17872,14 @@
               <w:rPr>
                 <w:sz w:val="20"/>
               </w:rPr>
-              <w:t xml:space="preserve">naam: </w:t>
+              <w:t>naam</w:t>
+            </w:r>
+            <w:proofErr w:type="spellEnd"/>
+            <w:r>
+              <w:rPr>
+                <w:sz w:val="20"/>
+              </w:rPr>
+              <w:t xml:space="preserve">: </w:t>
             </w:r>
             <w:r>
               <w:rPr>
@@ -17117,6 +18014,7 @@
               </w:rPr>
               <w:t xml:space="preserve">Gebruiker voert alle gegevens in met als </w:t>
             </w:r>
+            <w:proofErr w:type="spellStart"/>
             <w:r>
               <w:rPr>
                 <w:sz w:val="20"/>
@@ -17127,7 +18025,14 @@
               <w:rPr>
                 <w:sz w:val="20"/>
               </w:rPr>
-              <w:t xml:space="preserve">naam: </w:t>
+              <w:t>naam</w:t>
+            </w:r>
+            <w:proofErr w:type="spellEnd"/>
+            <w:r>
+              <w:rPr>
+                <w:sz w:val="20"/>
+              </w:rPr>
+              <w:t xml:space="preserve">: </w:t>
             </w:r>
           </w:p>
           <w:p>
@@ -17204,7 +18109,21 @@
               <w:rPr>
                 <w:sz w:val="20"/>
               </w:rPr>
-              <w:t>Melding dat de gebr.naam al in gebruik is</w:t>
+              <w:t xml:space="preserve">Melding dat de </w:t>
+            </w:r>
+            <w:proofErr w:type="spellStart"/>
+            <w:r>
+              <w:rPr>
+                <w:sz w:val="20"/>
+              </w:rPr>
+              <w:t>gebr.naam</w:t>
+            </w:r>
+            <w:proofErr w:type="spellEnd"/>
+            <w:r>
+              <w:rPr>
+                <w:sz w:val="20"/>
+              </w:rPr>
+              <w:t xml:space="preserve"> al in gebruik is</w:t>
             </w:r>
           </w:p>
         </w:tc>
@@ -17312,12 +18231,14 @@
                 <w:sz w:val="20"/>
               </w:rPr>
             </w:pPr>
+            <w:proofErr w:type="spellStart"/>
             <w:r>
               <w:rPr>
                 <w:sz w:val="20"/>
               </w:rPr>
               <w:t>Anime</w:t>
             </w:r>
+            <w:proofErr w:type="spellEnd"/>
           </w:p>
           <w:p>
             <w:pPr>
@@ -17344,8 +18265,16 @@
               <w:rPr>
                 <w:sz w:val="20"/>
               </w:rPr>
-              <w:t>Naam: Pandora Hearts</w:t>
-            </w:r>
+              <w:t xml:space="preserve">Naam: Pandora </w:t>
+            </w:r>
+            <w:proofErr w:type="spellStart"/>
+            <w:r>
+              <w:rPr>
+                <w:sz w:val="20"/>
+              </w:rPr>
+              <w:t>Hearts</w:t>
+            </w:r>
+            <w:proofErr w:type="spellEnd"/>
           </w:p>
           <w:p>
             <w:pPr>
@@ -17383,7 +18312,35 @@
               <w:rPr>
                 <w:sz w:val="20"/>
               </w:rPr>
-              <w:t>Je krijg een lijst te zien met alle anime met de naam Pandora Hearts.</w:t>
+              <w:t xml:space="preserve">Je krijg een lijst te zien met alle </w:t>
+            </w:r>
+            <w:proofErr w:type="spellStart"/>
+            <w:r>
+              <w:rPr>
+                <w:sz w:val="20"/>
+              </w:rPr>
+              <w:t>anime</w:t>
+            </w:r>
+            <w:proofErr w:type="spellEnd"/>
+            <w:r>
+              <w:rPr>
+                <w:sz w:val="20"/>
+              </w:rPr>
+              <w:t xml:space="preserve"> met de naam Pandora </w:t>
+            </w:r>
+            <w:proofErr w:type="spellStart"/>
+            <w:r>
+              <w:rPr>
+                <w:sz w:val="20"/>
+              </w:rPr>
+              <w:t>Hearts</w:t>
+            </w:r>
+            <w:proofErr w:type="spellEnd"/>
+            <w:r>
+              <w:rPr>
+                <w:sz w:val="20"/>
+              </w:rPr>
+              <w:t>.</w:t>
             </w:r>
           </w:p>
         </w:tc>
@@ -17402,7 +18359,21 @@
               <w:rPr>
                 <w:sz w:val="20"/>
               </w:rPr>
-              <w:t>Het item Pandora Hearts wordt weergeven met alle info.</w:t>
+              <w:t xml:space="preserve">Het item Pandora </w:t>
+            </w:r>
+            <w:proofErr w:type="spellStart"/>
+            <w:r>
+              <w:rPr>
+                <w:sz w:val="20"/>
+              </w:rPr>
+              <w:t>Hearts</w:t>
+            </w:r>
+            <w:proofErr w:type="spellEnd"/>
+            <w:r>
+              <w:rPr>
+                <w:sz w:val="20"/>
+              </w:rPr>
+              <w:t xml:space="preserve"> wordt weergeven met alle info.</w:t>
             </w:r>
           </w:p>
         </w:tc>
@@ -17487,12 +18458,14 @@
                 <w:sz w:val="20"/>
               </w:rPr>
             </w:pPr>
+            <w:proofErr w:type="spellStart"/>
             <w:r>
               <w:rPr>
                 <w:sz w:val="20"/>
               </w:rPr>
               <w:t>Anime</w:t>
             </w:r>
+            <w:proofErr w:type="spellEnd"/>
           </w:p>
           <w:p>
             <w:pPr>
@@ -17571,7 +18544,21 @@
               <w:rPr>
                 <w:sz w:val="20"/>
               </w:rPr>
-              <w:t>Alle anime die er is wordt weergeven.</w:t>
+              <w:t xml:space="preserve">Alle </w:t>
+            </w:r>
+            <w:proofErr w:type="spellStart"/>
+            <w:r>
+              <w:rPr>
+                <w:sz w:val="20"/>
+              </w:rPr>
+              <w:t>anime</w:t>
+            </w:r>
+            <w:proofErr w:type="spellEnd"/>
+            <w:r>
+              <w:rPr>
+                <w:sz w:val="20"/>
+              </w:rPr>
+              <w:t xml:space="preserve"> die er is wordt weergeven.</w:t>
             </w:r>
           </w:p>
         </w:tc>
@@ -17691,7 +18678,21 @@
               <w:rPr>
                 <w:sz w:val="20"/>
               </w:rPr>
-              <w:t>Naam: One Piece</w:t>
+              <w:t xml:space="preserve">Naam: </w:t>
+            </w:r>
+            <w:proofErr w:type="spellStart"/>
+            <w:r>
+              <w:rPr>
+                <w:sz w:val="20"/>
+              </w:rPr>
+              <w:t>One</w:t>
+            </w:r>
+            <w:proofErr w:type="spellEnd"/>
+            <w:r>
+              <w:rPr>
+                <w:sz w:val="20"/>
+              </w:rPr>
+              <w:t xml:space="preserve"> Piece</w:t>
             </w:r>
           </w:p>
           <w:p>
@@ -17724,7 +18725,21 @@
               <w:rPr>
                 <w:sz w:val="20"/>
               </w:rPr>
-              <w:t>Je krijgt een lijst te zien met alle manga met de naam One Piece.</w:t>
+              <w:t xml:space="preserve">Je krijgt een lijst te zien met alle manga met de naam </w:t>
+            </w:r>
+            <w:proofErr w:type="spellStart"/>
+            <w:r>
+              <w:rPr>
+                <w:sz w:val="20"/>
+              </w:rPr>
+              <w:t>One</w:t>
+            </w:r>
+            <w:proofErr w:type="spellEnd"/>
+            <w:r>
+              <w:rPr>
+                <w:sz w:val="20"/>
+              </w:rPr>
+              <w:t xml:space="preserve"> Piece.</w:t>
             </w:r>
           </w:p>
         </w:tc>
@@ -17743,7 +18758,21 @@
               <w:rPr>
                 <w:sz w:val="20"/>
               </w:rPr>
-              <w:t>Het item One Piece wordt weergeven met alle info.</w:t>
+              <w:t xml:space="preserve">Het item </w:t>
+            </w:r>
+            <w:proofErr w:type="spellStart"/>
+            <w:r>
+              <w:rPr>
+                <w:sz w:val="20"/>
+              </w:rPr>
+              <w:t>One</w:t>
+            </w:r>
+            <w:proofErr w:type="spellEnd"/>
+            <w:r>
+              <w:rPr>
+                <w:sz w:val="20"/>
+              </w:rPr>
+              <w:t xml:space="preserve"> Piece wordt weergeven met alle info.</w:t>
             </w:r>
           </w:p>
         </w:tc>
@@ -17860,8 +18889,16 @@
               <w:rPr>
                 <w:sz w:val="20"/>
               </w:rPr>
-              <w:t>Naam: Narnia</w:t>
-            </w:r>
+              <w:t xml:space="preserve">Naam: </w:t>
+            </w:r>
+            <w:proofErr w:type="spellStart"/>
+            <w:r>
+              <w:rPr>
+                <w:sz w:val="20"/>
+              </w:rPr>
+              <w:t>Narnia</w:t>
+            </w:r>
+            <w:proofErr w:type="spellEnd"/>
           </w:p>
           <w:p>
             <w:pPr>
@@ -18121,8 +19158,6 @@
                 <w:sz w:val="20"/>
               </w:rPr>
             </w:pPr>
-            <w:bookmarkStart w:id="24" w:name="_GoBack"/>
-            <w:bookmarkEnd w:id="24"/>
             <w:r>
               <w:rPr>
                 <w:b w:val="0"/>
@@ -18203,7 +19238,21 @@
               <w:rPr>
                 <w:sz w:val="20"/>
               </w:rPr>
-              <w:t>Naam: Barry Badpak</w:t>
+              <w:t xml:space="preserve">Naam: </w:t>
+            </w:r>
+            <w:proofErr w:type="spellStart"/>
+            <w:r>
+              <w:rPr>
+                <w:sz w:val="20"/>
+              </w:rPr>
+              <w:t>Barry</w:t>
+            </w:r>
+            <w:proofErr w:type="spellEnd"/>
+            <w:r>
+              <w:rPr>
+                <w:sz w:val="20"/>
+              </w:rPr>
+              <w:t xml:space="preserve"> Badpak</w:t>
             </w:r>
           </w:p>
           <w:p>
@@ -18333,8 +19382,16 @@
               <w:rPr>
                 <w:sz w:val="20"/>
               </w:rPr>
-              <w:t>Klik op: Pandora Hearts</w:t>
-            </w:r>
+              <w:t xml:space="preserve">Klik op: Pandora </w:t>
+            </w:r>
+            <w:proofErr w:type="spellStart"/>
+            <w:r>
+              <w:rPr>
+                <w:sz w:val="20"/>
+              </w:rPr>
+              <w:t>Hearts</w:t>
+            </w:r>
+            <w:proofErr w:type="spellEnd"/>
           </w:p>
           <w:p>
             <w:pPr>
@@ -18366,7 +19423,35 @@
               <w:rPr>
                 <w:sz w:val="20"/>
               </w:rPr>
-              <w:t>Melding dat het toevoegen van de Anime gelukt is en komt terecht in jou lijst met anime.</w:t>
+              <w:t xml:space="preserve">Melding dat het toevoegen van de </w:t>
+            </w:r>
+            <w:proofErr w:type="spellStart"/>
+            <w:r>
+              <w:rPr>
+                <w:sz w:val="20"/>
+              </w:rPr>
+              <w:t>Anime</w:t>
+            </w:r>
+            <w:proofErr w:type="spellEnd"/>
+            <w:r>
+              <w:rPr>
+                <w:sz w:val="20"/>
+              </w:rPr>
+              <w:t xml:space="preserve"> gelukt is en komt terecht in jou lijst met </w:t>
+            </w:r>
+            <w:proofErr w:type="spellStart"/>
+            <w:r>
+              <w:rPr>
+                <w:sz w:val="20"/>
+              </w:rPr>
+              <w:t>anime</w:t>
+            </w:r>
+            <w:proofErr w:type="spellEnd"/>
+            <w:r>
+              <w:rPr>
+                <w:sz w:val="20"/>
+              </w:rPr>
+              <w:t>.</w:t>
             </w:r>
           </w:p>
         </w:tc>
@@ -18460,7 +19545,21 @@
               <w:rPr>
                 <w:sz w:val="20"/>
               </w:rPr>
-              <w:t>Klik op: One Piece</w:t>
+              <w:t xml:space="preserve">Klik op: </w:t>
+            </w:r>
+            <w:proofErr w:type="spellStart"/>
+            <w:r>
+              <w:rPr>
+                <w:sz w:val="20"/>
+              </w:rPr>
+              <w:t>One</w:t>
+            </w:r>
+            <w:proofErr w:type="spellEnd"/>
+            <w:r>
+              <w:rPr>
+                <w:sz w:val="20"/>
+              </w:rPr>
+              <w:t xml:space="preserve"> Piece</w:t>
             </w:r>
           </w:p>
           <w:p>
@@ -18747,8 +19846,16 @@
                 <w:sz w:val="20"/>
               </w:rPr>
               <w:br/>
-              <w:t>Naam: Kyle</w:t>
-            </w:r>
+              <w:t xml:space="preserve">Naam: </w:t>
+            </w:r>
+            <w:proofErr w:type="spellStart"/>
+            <w:r>
+              <w:rPr>
+                <w:sz w:val="20"/>
+              </w:rPr>
+              <w:t>Kyle</w:t>
+            </w:r>
+            <w:proofErr w:type="spellEnd"/>
           </w:p>
           <w:p>
             <w:pPr>
@@ -19189,7 +20296,21 @@
               <w:rPr>
                 <w:sz w:val="20"/>
               </w:rPr>
-              <w:t>De gemiddelde score is te zien achter de naam van de anime.</w:t>
+              <w:t xml:space="preserve">De gemiddelde score is te zien achter de naam van de </w:t>
+            </w:r>
+            <w:proofErr w:type="spellStart"/>
+            <w:r>
+              <w:rPr>
+                <w:sz w:val="20"/>
+              </w:rPr>
+              <w:t>anime</w:t>
+            </w:r>
+            <w:proofErr w:type="spellEnd"/>
+            <w:r>
+              <w:rPr>
+                <w:sz w:val="20"/>
+              </w:rPr>
+              <w:t>.</w:t>
             </w:r>
           </w:p>
         </w:tc>
@@ -19272,7 +20393,21 @@
               <w:rPr>
                 <w:sz w:val="20"/>
               </w:rPr>
-              <w:t>Voeg 3 anime of manga toe aan je lijst.</w:t>
+              <w:t xml:space="preserve">Voeg 3 </w:t>
+            </w:r>
+            <w:proofErr w:type="spellStart"/>
+            <w:r>
+              <w:rPr>
+                <w:sz w:val="20"/>
+              </w:rPr>
+              <w:t>anime</w:t>
+            </w:r>
+            <w:proofErr w:type="spellEnd"/>
+            <w:r>
+              <w:rPr>
+                <w:sz w:val="20"/>
+              </w:rPr>
+              <w:t xml:space="preserve"> of manga toe aan je lijst.</w:t>
             </w:r>
           </w:p>
         </w:tc>
@@ -19408,7 +20543,35 @@
               <w:rPr>
                 <w:sz w:val="20"/>
               </w:rPr>
-              <w:t>Onderaan verschijnen er anime of manga met hetzelfde genre als de anime of manga in je lijst.</w:t>
+              <w:t xml:space="preserve">Onderaan verschijnen er </w:t>
+            </w:r>
+            <w:proofErr w:type="spellStart"/>
+            <w:r>
+              <w:rPr>
+                <w:sz w:val="20"/>
+              </w:rPr>
+              <w:t>anime</w:t>
+            </w:r>
+            <w:proofErr w:type="spellEnd"/>
+            <w:r>
+              <w:rPr>
+                <w:sz w:val="20"/>
+              </w:rPr>
+              <w:t xml:space="preserve"> of manga met hetzelfde genre als de </w:t>
+            </w:r>
+            <w:proofErr w:type="spellStart"/>
+            <w:r>
+              <w:rPr>
+                <w:sz w:val="20"/>
+              </w:rPr>
+              <w:t>anime</w:t>
+            </w:r>
+            <w:proofErr w:type="spellEnd"/>
+            <w:r>
+              <w:rPr>
+                <w:sz w:val="20"/>
+              </w:rPr>
+              <w:t xml:space="preserve"> of manga in je lijst.</w:t>
             </w:r>
           </w:p>
         </w:tc>
@@ -19476,7 +20639,23 @@
     </w:p>
     <w:p>
       <w:r>
-        <w:t>Voor de de T_ZKGEBR_2, T_ZKANIME_2, T_ZKMANGA_2 en T_ZKPERS_2 staat dat het resultaat fout is. Eigenlijk is dit wel een verbetering voor mensen die geen anime, manga, personage of gebruikers kennen en wel willen zoeken. Nu krijgen ze toch altijd resultaat als ze zoeken.</w:t>
+        <w:t xml:space="preserve">Voor de </w:t>
+      </w:r>
+      <w:proofErr w:type="spellStart"/>
+      <w:r>
+        <w:t>de</w:t>
+      </w:r>
+      <w:proofErr w:type="spellEnd"/>
+      <w:r>
+        <w:t xml:space="preserve"> T_ZKGEBR_2, T_ZKANIME_2, T_ZKMANGA_2 en T_ZKPERS_2 staat dat het resultaat fout is. Eigenlijk is dit wel een verbetering voor mensen die geen </w:t>
+      </w:r>
+      <w:proofErr w:type="spellStart"/>
+      <w:r>
+        <w:t>anime</w:t>
+      </w:r>
+      <w:proofErr w:type="spellEnd"/>
+      <w:r>
+        <w:t>, manga, personage of gebruikers kennen en wel willen zoeken. Nu krijgen ze toch altijd resultaat als ze zoeken.</w:t>
       </w:r>
     </w:p>
     <w:p>
@@ -22887,7 +24066,7 @@
 </file>
 
 <file path=customXml/itemProps2.xml><?xml version="1.0" encoding="utf-8"?>
-<ds:datastoreItem xmlns:ds="http://schemas.openxmlformats.org/officeDocument/2006/customXml" ds:itemID="{7600D565-7887-4A99-BDEA-8495AB684AFA}">
+<ds:datastoreItem xmlns:ds="http://schemas.openxmlformats.org/officeDocument/2006/customXml" ds:itemID="{A872B485-B64A-4702-9C06-EAF39CBEF738}">
   <ds:schemaRefs>
     <ds:schemaRef ds:uri="http://schemas.openxmlformats.org/officeDocument/2006/bibliography"/>
   </ds:schemaRefs>

</xml_diff>